<commit_message>
converted to normap pdf
like a cat
</commit_message>
<xml_diff>
--- a/Ivars_Naglis-bakalaura_darbs.docx
+++ b/Ivars_Naglis-bakalaura_darbs.docx
@@ -1,6 +1,6 @@
 
 <file path=word/document.xml><?xml version="1.0" encoding="utf-8"?>
-<w:document xmlns:ve="http://schemas.openxmlformats.org/markup-compatibility/2006" xmlns:o="urn:schemas-microsoft-com:office:office" xmlns:r="http://schemas.openxmlformats.org/officeDocument/2006/relationships" xmlns:m="http://schemas.openxmlformats.org/officeDocument/2006/math" xmlns:v="urn:schemas-microsoft-com:vml" xmlns:wp="http://schemas.openxmlformats.org/drawingml/2006/wordprocessingDrawing" xmlns:w10="urn:schemas-microsoft-com:office:word" xmlns:w="http://schemas.openxmlformats.org/wordprocessingml/2006/main" xmlns:wne="http://schemas.microsoft.com/office/word/2006/wordml">
+<w:document xmlns:wpc="http://schemas.microsoft.com/office/word/2010/wordprocessingCanvas" xmlns:mc="http://schemas.openxmlformats.org/markup-compatibility/2006" xmlns:o="urn:schemas-microsoft-com:office:office" xmlns:r="http://schemas.openxmlformats.org/officeDocument/2006/relationships" xmlns:m="http://schemas.openxmlformats.org/officeDocument/2006/math" xmlns:v="urn:schemas-microsoft-com:vml" xmlns:wp14="http://schemas.microsoft.com/office/word/2010/wordprocessingDrawing" xmlns:wp="http://schemas.openxmlformats.org/drawingml/2006/wordprocessingDrawing" xmlns:w10="urn:schemas-microsoft-com:office:word" xmlns:w="http://schemas.openxmlformats.org/wordprocessingml/2006/main" xmlns:w14="http://schemas.microsoft.com/office/word/2010/wordml" xmlns:wpg="http://schemas.microsoft.com/office/word/2010/wordprocessingGroup" xmlns:wpi="http://schemas.microsoft.com/office/word/2010/wordprocessingInk" xmlns:wne="http://schemas.microsoft.com/office/word/2006/wordml" xmlns:wps="http://schemas.microsoft.com/office/word/2010/wordprocessingShape" mc:Ignorable="w14 wp14">
   <w:body>
     <w:p>
       <w:pPr>
@@ -426,11 +426,9 @@
       </w:r>
     </w:p>
     <w:p>
-      <w:r>
-        <w:t>Šeit būs lapa</w:t>
-      </w:r>
-    </w:p>
-    <w:p/>
+      <w:bookmarkStart w:id="0" w:name="_GoBack"/>
+      <w:bookmarkEnd w:id="0"/>
+    </w:p>
     <w:p>
       <w:pPr>
         <w:rPr>
@@ -4272,18 +4270,18 @@
       <w:pPr>
         <w:pStyle w:val="Virsraksts1nenumurts"/>
       </w:pPr>
-      <w:bookmarkStart w:id="0" w:name="_Toc6114522"/>
-      <w:bookmarkStart w:id="1" w:name="_Toc6196037"/>
-      <w:bookmarkStart w:id="2" w:name="_Toc6196150"/>
-      <w:bookmarkStart w:id="3" w:name="_Toc408801090"/>
+      <w:bookmarkStart w:id="1" w:name="_Toc6114522"/>
+      <w:bookmarkStart w:id="2" w:name="_Toc6196037"/>
+      <w:bookmarkStart w:id="3" w:name="_Toc6196150"/>
+      <w:bookmarkStart w:id="4" w:name="_Toc408801090"/>
       <w:r>
         <w:lastRenderedPageBreak/>
         <w:t>Ievads</w:t>
       </w:r>
-      <w:bookmarkEnd w:id="0"/>
       <w:bookmarkEnd w:id="1"/>
       <w:bookmarkEnd w:id="2"/>
       <w:bookmarkEnd w:id="3"/>
+      <w:bookmarkEnd w:id="4"/>
     </w:p>
     <w:p>
       <w:pPr>
@@ -4802,12 +4800,12 @@
       <w:pPr>
         <w:pStyle w:val="Heading1"/>
       </w:pPr>
-      <w:bookmarkStart w:id="4" w:name="_Toc408801091"/>
+      <w:bookmarkStart w:id="5" w:name="_Toc408801091"/>
       <w:r>
         <w:lastRenderedPageBreak/>
         <w:t>Apmācības sistēmu apskats un salīdzinājums</w:t>
       </w:r>
-      <w:bookmarkEnd w:id="4"/>
+      <w:bookmarkEnd w:id="5"/>
     </w:p>
     <w:p>
       <w:pPr>
@@ -4838,11 +4836,11 @@
       <w:pPr>
         <w:pStyle w:val="Heading2"/>
       </w:pPr>
-      <w:bookmarkStart w:id="5" w:name="_Toc408801092"/>
+      <w:bookmarkStart w:id="6" w:name="_Toc408801092"/>
       <w:r>
         <w:t>Darba mērķis un uzdevums</w:t>
       </w:r>
-      <w:bookmarkEnd w:id="5"/>
+      <w:bookmarkEnd w:id="6"/>
     </w:p>
     <w:p>
       <w:pPr>
@@ -4943,11 +4941,11 @@
       <w:pPr>
         <w:pStyle w:val="Heading2"/>
       </w:pPr>
-      <w:bookmarkStart w:id="6" w:name="_Toc408801093"/>
+      <w:bookmarkStart w:id="7" w:name="_Toc408801093"/>
       <w:r>
         <w:t>Problēmas apraksts</w:t>
       </w:r>
-      <w:bookmarkEnd w:id="6"/>
+      <w:bookmarkEnd w:id="7"/>
     </w:p>
     <w:p>
       <w:pPr>
@@ -5051,8 +5049,6 @@
       <w:r>
         <w:t>augstās cenas.</w:t>
       </w:r>
-      <w:bookmarkStart w:id="7" w:name="_GoBack"/>
-      <w:bookmarkEnd w:id="7"/>
     </w:p>
     <w:p>
       <w:pPr>
@@ -9508,7 +9504,7 @@
           <w:bottom w:w="55" w:type="dxa"/>
           <w:right w:w="55" w:type="dxa"/>
         </w:tblCellMar>
-        <w:tblLook w:val="0000"/>
+        <w:tblLook w:val="0000" w:firstRow="0" w:lastRow="0" w:firstColumn="0" w:lastColumn="0" w:noHBand="0" w:noVBand="0"/>
       </w:tblPr>
       <w:tblGrid>
         <w:gridCol w:w="1068"/>
@@ -15022,7 +15018,7 @@
       <w:tblPr>
         <w:tblStyle w:val="TableGrid"/>
         <w:tblW w:w="0" w:type="auto"/>
-        <w:tblLook w:val="04A0"/>
+        <w:tblLook w:val="04A0" w:firstRow="1" w:lastRow="0" w:firstColumn="1" w:lastColumn="0" w:noHBand="0" w:noVBand="1"/>
       </w:tblPr>
       <w:tblGrid>
         <w:gridCol w:w="1857"/>
@@ -18227,14 +18223,27 @@
       <w:r>
         <w:t>.</w:t>
       </w:r>
-      <w:fldSimple w:instr=" SEQ tabula \* ARABIC \s 3 ">
-        <w:r>
-          <w:rPr>
-            <w:noProof/>
-          </w:rPr>
-          <w:t>1</w:t>
-        </w:r>
-      </w:fldSimple>
+      <w:r>
+        <w:fldChar w:fldCharType="begin"/>
+      </w:r>
+      <w:r>
+        <w:instrText xml:space="preserve"> SEQ tabula \* ARABIC \s 3 </w:instrText>
+      </w:r>
+      <w:r>
+        <w:fldChar w:fldCharType="separate"/>
+      </w:r>
+      <w:r>
+        <w:rPr>
+          <w:noProof/>
+        </w:rPr>
+        <w:t>1</w:t>
+      </w:r>
+      <w:r>
+        <w:rPr>
+          <w:noProof/>
+        </w:rPr>
+        <w:fldChar w:fldCharType="end"/>
+      </w:r>
       <w:r>
         <w:t xml:space="preserve">. </w:t>
       </w:r>
@@ -18261,7 +18270,7 @@
           <w:bottom w:w="55" w:type="dxa"/>
           <w:right w:w="55" w:type="dxa"/>
         </w:tblCellMar>
-        <w:tblLook w:val="0000"/>
+        <w:tblLook w:val="0000" w:firstRow="0" w:lastRow="0" w:firstColumn="0" w:lastColumn="0" w:noHBand="0" w:noVBand="0"/>
       </w:tblPr>
       <w:tblGrid>
         <w:gridCol w:w="2977"/>
@@ -20083,14 +20092,27 @@
       <w:r>
         <w:t>.</w:t>
       </w:r>
-      <w:fldSimple w:instr=" SEQ tabula \* ARABIC \s 3 ">
-        <w:r>
-          <w:rPr>
-            <w:noProof/>
-          </w:rPr>
-          <w:t>1</w:t>
-        </w:r>
-      </w:fldSimple>
+      <w:r>
+        <w:fldChar w:fldCharType="begin"/>
+      </w:r>
+      <w:r>
+        <w:instrText xml:space="preserve"> SEQ tabula \* ARABIC \s 3 </w:instrText>
+      </w:r>
+      <w:r>
+        <w:fldChar w:fldCharType="separate"/>
+      </w:r>
+      <w:r>
+        <w:rPr>
+          <w:noProof/>
+        </w:rPr>
+        <w:t>1</w:t>
+      </w:r>
+      <w:r>
+        <w:rPr>
+          <w:noProof/>
+        </w:rPr>
+        <w:fldChar w:fldCharType="end"/>
+      </w:r>
       <w:r>
         <w:rPr>
           <w:noProof/>
@@ -20120,7 +20142,7 @@
           <w:insideV w:val="single" w:sz="4" w:space="0" w:color="auto"/>
         </w:tblBorders>
         <w:tblLayout w:type="fixed"/>
-        <w:tblLook w:val="0000"/>
+        <w:tblLook w:val="0000" w:firstRow="0" w:lastRow="0" w:firstColumn="0" w:lastColumn="0" w:noHBand="0" w:noVBand="0"/>
       </w:tblPr>
       <w:tblGrid>
         <w:gridCol w:w="1526"/>
@@ -23061,7 +23083,7 @@
           <w:insideH w:val="none" w:sz="0" w:space="0" w:color="auto"/>
           <w:insideV w:val="none" w:sz="0" w:space="0" w:color="auto"/>
         </w:tblBorders>
-        <w:tblLook w:val="04A0"/>
+        <w:tblLook w:val="04A0" w:firstRow="1" w:lastRow="0" w:firstColumn="1" w:lastColumn="0" w:noHBand="0" w:noVBand="1"/>
       </w:tblPr>
       <w:tblGrid>
         <w:gridCol w:w="316"/>
@@ -23451,17 +23473,27 @@
             <w:r>
               <w:t xml:space="preserve">Ielogošanās formas attēlošana (skatīt </w:t>
             </w:r>
-            <w:fldSimple w:instr=" REF _Ref408534054 \h  \* MERGEFORMAT ">
-              <w:r>
-                <w:rPr>
-                  <w:noProof/>
-                </w:rPr>
-                <w:t>3.1.3.1.1.</w:t>
-              </w:r>
-              <w:r>
-                <w:t xml:space="preserve"> att.</w:t>
-              </w:r>
-            </w:fldSimple>
+            <w:r>
+              <w:fldChar w:fldCharType="begin"/>
+            </w:r>
+            <w:r>
+              <w:instrText xml:space="preserve"> REF _Ref408534054 \h  \* MERGEFORMAT </w:instrText>
+            </w:r>
+            <w:r>
+              <w:fldChar w:fldCharType="separate"/>
+            </w:r>
+            <w:r>
+              <w:rPr>
+                <w:noProof/>
+              </w:rPr>
+              <w:t>3.1.3.1.1.</w:t>
+            </w:r>
+            <w:r>
+              <w:t xml:space="preserve"> att.</w:t>
+            </w:r>
+            <w:r>
+              <w:fldChar w:fldCharType="end"/>
+            </w:r>
             <w:r>
               <w:t>)</w:t>
             </w:r>
@@ -23876,7 +23908,7 @@
       <w:r>
         <w:rPr>
           <w:noProof/>
-          <w:lang w:val="en-US"/>
+          <w:lang w:eastAsia="lv-LV"/>
         </w:rPr>
         <w:drawing>
           <wp:inline distT="0" distB="0" distL="0" distR="0">
@@ -23894,7 +23926,7 @@
                     <pic:cNvPicPr/>
                   </pic:nvPicPr>
                   <pic:blipFill>
-                    <a:blip r:embed="rId8"/>
+                    <a:blip r:embed="rId9"/>
                     <a:stretch>
                       <a:fillRect/>
                     </a:stretch>
@@ -24002,7 +24034,7 @@
           <w:insideH w:val="none" w:sz="0" w:space="0" w:color="auto"/>
           <w:insideV w:val="none" w:sz="0" w:space="0" w:color="auto"/>
         </w:tblBorders>
-        <w:tblLook w:val="04A0"/>
+        <w:tblLook w:val="04A0" w:firstRow="1" w:lastRow="0" w:firstColumn="1" w:lastColumn="0" w:noHBand="0" w:noVBand="1"/>
       </w:tblPr>
       <w:tblGrid>
         <w:gridCol w:w="2235"/>
@@ -24254,7 +24286,7 @@
       <w:tblPr>
         <w:tblStyle w:val="TableGrid"/>
         <w:tblW w:w="0" w:type="auto"/>
-        <w:tblLook w:val="04A0"/>
+        <w:tblLook w:val="04A0" w:firstRow="1" w:lastRow="0" w:firstColumn="1" w:lastColumn="0" w:noHBand="0" w:noVBand="1"/>
       </w:tblPr>
       <w:tblGrid>
         <w:gridCol w:w="316"/>
@@ -24884,7 +24916,7 @@
           <w:insideH w:val="none" w:sz="0" w:space="0" w:color="auto"/>
           <w:insideV w:val="none" w:sz="0" w:space="0" w:color="auto"/>
         </w:tblBorders>
-        <w:tblLook w:val="04A0"/>
+        <w:tblLook w:val="04A0" w:firstRow="1" w:lastRow="0" w:firstColumn="1" w:lastColumn="0" w:noHBand="0" w:noVBand="1"/>
       </w:tblPr>
       <w:tblGrid>
         <w:gridCol w:w="2943"/>
@@ -25097,7 +25129,7 @@
       <w:tblPr>
         <w:tblStyle w:val="TableGrid"/>
         <w:tblW w:w="0" w:type="auto"/>
-        <w:tblLook w:val="04A0"/>
+        <w:tblLook w:val="04A0" w:firstRow="1" w:lastRow="0" w:firstColumn="1" w:lastColumn="0" w:noHBand="0" w:noVBand="1"/>
       </w:tblPr>
       <w:tblGrid>
         <w:gridCol w:w="316"/>
@@ -25302,17 +25334,27 @@
             <w:r>
               <w:t xml:space="preserve"> (skatīt </w:t>
             </w:r>
-            <w:fldSimple w:instr=" REF _Ref408533946 \h  \* MERGEFORMAT ">
-              <w:r>
-                <w:rPr>
-                  <w:noProof/>
-                </w:rPr>
-                <w:t>3.1.3.3.1</w:t>
-              </w:r>
-              <w:r>
-                <w:t xml:space="preserve"> att.</w:t>
-              </w:r>
-            </w:fldSimple>
+            <w:r>
+              <w:fldChar w:fldCharType="begin"/>
+            </w:r>
+            <w:r>
+              <w:instrText xml:space="preserve"> REF _Ref408533946 \h  \* MERGEFORMAT </w:instrText>
+            </w:r>
+            <w:r>
+              <w:fldChar w:fldCharType="separate"/>
+            </w:r>
+            <w:r>
+              <w:rPr>
+                <w:noProof/>
+              </w:rPr>
+              <w:t>3.1.3.3.1</w:t>
+            </w:r>
+            <w:r>
+              <w:t xml:space="preserve"> att.</w:t>
+            </w:r>
+            <w:r>
+              <w:fldChar w:fldCharType="end"/>
+            </w:r>
             <w:r>
               <w:t>)</w:t>
             </w:r>
@@ -25735,7 +25777,7 @@
       <w:r>
         <w:rPr>
           <w:noProof/>
-          <w:lang w:val="en-US"/>
+          <w:lang w:eastAsia="lv-LV"/>
         </w:rPr>
         <w:drawing>
           <wp:inline distT="0" distB="0" distL="0" distR="0">
@@ -25753,7 +25795,7 @@
                     <pic:cNvPicPr/>
                   </pic:nvPicPr>
                   <pic:blipFill>
-                    <a:blip r:embed="rId9"/>
+                    <a:blip r:embed="rId10"/>
                     <a:stretch>
                       <a:fillRect/>
                     </a:stretch>
@@ -25856,7 +25898,7 @@
           <w:insideH w:val="none" w:sz="0" w:space="0" w:color="auto"/>
           <w:insideV w:val="none" w:sz="0" w:space="0" w:color="auto"/>
         </w:tblBorders>
-        <w:tblLook w:val="04A0"/>
+        <w:tblLook w:val="04A0" w:firstRow="1" w:lastRow="0" w:firstColumn="1" w:lastColumn="0" w:noHBand="0" w:noVBand="1"/>
       </w:tblPr>
       <w:tblGrid>
         <w:gridCol w:w="2943"/>
@@ -26129,7 +26171,7 @@
       <w:tblPr>
         <w:tblStyle w:val="TableGrid"/>
         <w:tblW w:w="0" w:type="auto"/>
-        <w:tblLook w:val="04A0"/>
+        <w:tblLook w:val="04A0" w:firstRow="1" w:lastRow="0" w:firstColumn="1" w:lastColumn="0" w:noHBand="0" w:noVBand="1"/>
       </w:tblPr>
       <w:tblGrid>
         <w:gridCol w:w="316"/>
@@ -26760,7 +26802,7 @@
           <w:bottom w:w="55" w:type="dxa"/>
           <w:right w:w="55" w:type="dxa"/>
         </w:tblCellMar>
-        <w:tblLook w:val="0000"/>
+        <w:tblLook w:val="0000" w:firstRow="0" w:lastRow="0" w:firstColumn="0" w:lastColumn="0" w:noHBand="0" w:noVBand="0"/>
       </w:tblPr>
       <w:tblGrid>
         <w:gridCol w:w="2400"/>
@@ -27036,7 +27078,7 @@
       <w:tblPr>
         <w:tblStyle w:val="TableGrid"/>
         <w:tblW w:w="0" w:type="auto"/>
-        <w:tblLook w:val="04A0"/>
+        <w:tblLook w:val="04A0" w:firstRow="1" w:lastRow="0" w:firstColumn="1" w:lastColumn="0" w:noHBand="0" w:noVBand="1"/>
       </w:tblPr>
       <w:tblGrid>
         <w:gridCol w:w="316"/>
@@ -27147,17 +27189,27 @@
               <w:lastRenderedPageBreak/>
               <w:t xml:space="preserve">(skatīt </w:t>
             </w:r>
-            <w:fldSimple w:instr=" REF _Ref408533877 \h  \* MERGEFORMAT ">
-              <w:r>
-                <w:rPr>
-                  <w:noProof/>
-                </w:rPr>
-                <w:t>3.1.3.5.1</w:t>
-              </w:r>
-              <w:r>
-                <w:t xml:space="preserve"> att.</w:t>
-              </w:r>
-            </w:fldSimple>
+            <w:r>
+              <w:fldChar w:fldCharType="begin"/>
+            </w:r>
+            <w:r>
+              <w:instrText xml:space="preserve"> REF _Ref408533877 \h  \* MERGEFORMAT </w:instrText>
+            </w:r>
+            <w:r>
+              <w:fldChar w:fldCharType="separate"/>
+            </w:r>
+            <w:r>
+              <w:rPr>
+                <w:noProof/>
+              </w:rPr>
+              <w:t>3.1.3.5.1</w:t>
+            </w:r>
+            <w:r>
+              <w:t xml:space="preserve"> att.</w:t>
+            </w:r>
+            <w:r>
+              <w:fldChar w:fldCharType="end"/>
+            </w:r>
             <w:r>
               <w:t>)</w:t>
             </w:r>
@@ -27452,7 +27504,7 @@
       <w:r>
         <w:rPr>
           <w:noProof/>
-          <w:lang w:val="en-US"/>
+          <w:lang w:eastAsia="lv-LV"/>
         </w:rPr>
         <w:drawing>
           <wp:inline distT="0" distB="0" distL="0" distR="0">
@@ -27470,7 +27522,7 @@
                     <pic:cNvPicPr/>
                   </pic:nvPicPr>
                   <pic:blipFill>
-                    <a:blip r:embed="rId10"/>
+                    <a:blip r:embed="rId11"/>
                     <a:stretch>
                       <a:fillRect/>
                     </a:stretch>
@@ -27574,7 +27626,7 @@
           <w:bottom w:w="55" w:type="dxa"/>
           <w:right w:w="55" w:type="dxa"/>
         </w:tblCellMar>
-        <w:tblLook w:val="0000"/>
+        <w:tblLook w:val="0000" w:firstRow="0" w:lastRow="0" w:firstColumn="0" w:lastColumn="0" w:noHBand="0" w:noVBand="0"/>
       </w:tblPr>
       <w:tblGrid>
         <w:gridCol w:w="2400"/>
@@ -27832,7 +27884,7 @@
       <w:tblPr>
         <w:tblStyle w:val="TableGrid"/>
         <w:tblW w:w="0" w:type="auto"/>
-        <w:tblLook w:val="04A0"/>
+        <w:tblLook w:val="04A0" w:firstRow="1" w:lastRow="0" w:firstColumn="1" w:lastColumn="0" w:noHBand="0" w:noVBand="1"/>
       </w:tblPr>
       <w:tblGrid>
         <w:gridCol w:w="316"/>
@@ -28037,17 +28089,27 @@
             <w:r>
               <w:t xml:space="preserve"> (skatīt </w:t>
             </w:r>
-            <w:fldSimple w:instr=" REF _Ref408533748 \h  \* MERGEFORMAT ">
-              <w:r>
-                <w:rPr>
-                  <w:noProof/>
-                </w:rPr>
-                <w:t>3.1.3.6.1</w:t>
-              </w:r>
-              <w:r>
-                <w:t xml:space="preserve"> att.</w:t>
-              </w:r>
-            </w:fldSimple>
+            <w:r>
+              <w:fldChar w:fldCharType="begin"/>
+            </w:r>
+            <w:r>
+              <w:instrText xml:space="preserve"> REF _Ref408533748 \h  \* MERGEFORMAT </w:instrText>
+            </w:r>
+            <w:r>
+              <w:fldChar w:fldCharType="separate"/>
+            </w:r>
+            <w:r>
+              <w:rPr>
+                <w:noProof/>
+              </w:rPr>
+              <w:t>3.1.3.6.1</w:t>
+            </w:r>
+            <w:r>
+              <w:t xml:space="preserve"> att.</w:t>
+            </w:r>
+            <w:r>
+              <w:fldChar w:fldCharType="end"/>
+            </w:r>
             <w:r>
               <w:t>)</w:t>
             </w:r>
@@ -28176,7 +28238,7 @@
       <w:r>
         <w:rPr>
           <w:noProof/>
-          <w:lang w:val="en-US"/>
+          <w:lang w:eastAsia="lv-LV"/>
         </w:rPr>
         <w:drawing>
           <wp:inline distT="0" distB="0" distL="0" distR="0">
@@ -28194,7 +28256,7 @@
                     <pic:cNvPicPr/>
                   </pic:nvPicPr>
                   <pic:blipFill>
-                    <a:blip r:embed="rId11"/>
+                    <a:blip r:embed="rId12"/>
                     <a:stretch>
                       <a:fillRect/>
                     </a:stretch>
@@ -28301,7 +28363,7 @@
           <w:bottom w:w="55" w:type="dxa"/>
           <w:right w:w="55" w:type="dxa"/>
         </w:tblCellMar>
-        <w:tblLook w:val="0000"/>
+        <w:tblLook w:val="0000" w:firstRow="0" w:lastRow="0" w:firstColumn="0" w:lastColumn="0" w:noHBand="0" w:noVBand="0"/>
       </w:tblPr>
       <w:tblGrid>
         <w:gridCol w:w="2400"/>
@@ -28559,7 +28621,7 @@
       <w:tblPr>
         <w:tblStyle w:val="TableGrid"/>
         <w:tblW w:w="0" w:type="auto"/>
-        <w:tblLook w:val="04A0"/>
+        <w:tblLook w:val="04A0" w:firstRow="1" w:lastRow="0" w:firstColumn="1" w:lastColumn="0" w:noHBand="0" w:noVBand="1"/>
       </w:tblPr>
       <w:tblGrid>
         <w:gridCol w:w="316"/>
@@ -29134,7 +29196,7 @@
           <w:bottom w:w="55" w:type="dxa"/>
           <w:right w:w="55" w:type="dxa"/>
         </w:tblCellMar>
-        <w:tblLook w:val="0000"/>
+        <w:tblLook w:val="0000" w:firstRow="0" w:lastRow="0" w:firstColumn="0" w:lastColumn="0" w:noHBand="0" w:noVBand="0"/>
       </w:tblPr>
       <w:tblGrid>
         <w:gridCol w:w="2400"/>
@@ -29395,7 +29457,7 @@
       <w:tblPr>
         <w:tblStyle w:val="TableGrid"/>
         <w:tblW w:w="0" w:type="auto"/>
-        <w:tblLook w:val="04A0"/>
+        <w:tblLook w:val="04A0" w:firstRow="1" w:lastRow="0" w:firstColumn="1" w:lastColumn="0" w:noHBand="0" w:noVBand="1"/>
       </w:tblPr>
       <w:tblGrid>
         <w:gridCol w:w="316"/>
@@ -29945,7 +30007,7 @@
           <w:bottom w:w="55" w:type="dxa"/>
           <w:right w:w="55" w:type="dxa"/>
         </w:tblCellMar>
-        <w:tblLook w:val="0000"/>
+        <w:tblLook w:val="0000" w:firstRow="0" w:lastRow="0" w:firstColumn="0" w:lastColumn="0" w:noHBand="0" w:noVBand="0"/>
       </w:tblPr>
       <w:tblGrid>
         <w:gridCol w:w="2400"/>
@@ -30209,7 +30271,7 @@
       <w:tblPr>
         <w:tblStyle w:val="TableGrid"/>
         <w:tblW w:w="0" w:type="auto"/>
-        <w:tblLook w:val="04A0"/>
+        <w:tblLook w:val="04A0" w:firstRow="1" w:lastRow="0" w:firstColumn="1" w:lastColumn="0" w:noHBand="0" w:noVBand="1"/>
       </w:tblPr>
       <w:tblGrid>
         <w:gridCol w:w="316"/>
@@ -30594,7 +30656,7 @@
       <w:r>
         <w:rPr>
           <w:noProof/>
-          <w:lang w:val="en-US"/>
+          <w:lang w:eastAsia="lv-LV"/>
         </w:rPr>
         <w:drawing>
           <wp:inline distT="0" distB="0" distL="0" distR="0">
@@ -30612,7 +30674,7 @@
                     <pic:cNvPicPr/>
                   </pic:nvPicPr>
                   <pic:blipFill>
-                    <a:blip r:embed="rId12"/>
+                    <a:blip r:embed="rId13"/>
                     <a:stretch>
                       <a:fillRect/>
                     </a:stretch>
@@ -30720,7 +30782,7 @@
           <w:bottom w:w="55" w:type="dxa"/>
           <w:right w:w="55" w:type="dxa"/>
         </w:tblCellMar>
-        <w:tblLook w:val="0000"/>
+        <w:tblLook w:val="0000" w:firstRow="0" w:lastRow="0" w:firstColumn="0" w:lastColumn="0" w:noHBand="0" w:noVBand="0"/>
       </w:tblPr>
       <w:tblGrid>
         <w:gridCol w:w="2400"/>
@@ -30999,7 +31061,7 @@
       <w:tblPr>
         <w:tblStyle w:val="TableGrid"/>
         <w:tblW w:w="0" w:type="auto"/>
-        <w:tblLook w:val="04A0"/>
+        <w:tblLook w:val="04A0" w:firstRow="1" w:lastRow="0" w:firstColumn="1" w:lastColumn="0" w:noHBand="0" w:noVBand="1"/>
       </w:tblPr>
       <w:tblGrid>
         <w:gridCol w:w="316"/>
@@ -31242,17 +31304,27 @@
             <w:r>
               <w:t xml:space="preserve"> (skatīt </w:t>
             </w:r>
-            <w:fldSimple w:instr=" REF _Ref408533649 \h  \* MERGEFORMAT ">
-              <w:r>
-                <w:rPr>
-                  <w:noProof/>
-                </w:rPr>
-                <w:t>3.1.3.10.1</w:t>
-              </w:r>
-              <w:r>
-                <w:t xml:space="preserve"> att.</w:t>
-              </w:r>
-            </w:fldSimple>
+            <w:r>
+              <w:fldChar w:fldCharType="begin"/>
+            </w:r>
+            <w:r>
+              <w:instrText xml:space="preserve"> REF _Ref408533649 \h  \* MERGEFORMAT </w:instrText>
+            </w:r>
+            <w:r>
+              <w:fldChar w:fldCharType="separate"/>
+            </w:r>
+            <w:r>
+              <w:rPr>
+                <w:noProof/>
+              </w:rPr>
+              <w:t>3.1.3.10.1</w:t>
+            </w:r>
+            <w:r>
+              <w:t xml:space="preserve"> att.</w:t>
+            </w:r>
+            <w:r>
+              <w:fldChar w:fldCharType="end"/>
+            </w:r>
             <w:r>
               <w:t>)</w:t>
             </w:r>
@@ -31628,7 +31700,7 @@
       <w:r>
         <w:rPr>
           <w:noProof/>
-          <w:lang w:val="en-US"/>
+          <w:lang w:eastAsia="lv-LV"/>
         </w:rPr>
         <w:drawing>
           <wp:inline distT="0" distB="0" distL="0" distR="0">
@@ -31646,7 +31718,7 @@
                     <pic:cNvPicPr/>
                   </pic:nvPicPr>
                   <pic:blipFill>
-                    <a:blip r:embed="rId13"/>
+                    <a:blip r:embed="rId14"/>
                     <a:stretch>
                       <a:fillRect/>
                     </a:stretch>
@@ -31751,7 +31823,7 @@
           <w:bottom w:w="55" w:type="dxa"/>
           <w:right w:w="55" w:type="dxa"/>
         </w:tblCellMar>
-        <w:tblLook w:val="0000"/>
+        <w:tblLook w:val="0000" w:firstRow="0" w:lastRow="0" w:firstColumn="0" w:lastColumn="0" w:noHBand="0" w:noVBand="0"/>
       </w:tblPr>
       <w:tblGrid>
         <w:gridCol w:w="2400"/>
@@ -32009,7 +32081,7 @@
       <w:tblPr>
         <w:tblStyle w:val="TableGrid"/>
         <w:tblW w:w="0" w:type="auto"/>
-        <w:tblLook w:val="04A0"/>
+        <w:tblLook w:val="04A0" w:firstRow="1" w:lastRow="0" w:firstColumn="1" w:lastColumn="0" w:noHBand="0" w:noVBand="1"/>
       </w:tblPr>
       <w:tblGrid>
         <w:gridCol w:w="316"/>
@@ -32668,7 +32740,7 @@
           <w:bottom w:w="55" w:type="dxa"/>
           <w:right w:w="55" w:type="dxa"/>
         </w:tblCellMar>
-        <w:tblLook w:val="0000"/>
+        <w:tblLook w:val="0000" w:firstRow="0" w:lastRow="0" w:firstColumn="0" w:lastColumn="0" w:noHBand="0" w:noVBand="0"/>
       </w:tblPr>
       <w:tblGrid>
         <w:gridCol w:w="2400"/>
@@ -32926,7 +32998,7 @@
       <w:tblPr>
         <w:tblStyle w:val="TableGrid"/>
         <w:tblW w:w="0" w:type="auto"/>
-        <w:tblLook w:val="04A0"/>
+        <w:tblLook w:val="04A0" w:firstRow="1" w:lastRow="0" w:firstColumn="1" w:lastColumn="0" w:noHBand="0" w:noVBand="1"/>
       </w:tblPr>
       <w:tblGrid>
         <w:gridCol w:w="316"/>
@@ -33030,17 +33102,27 @@
             <w:r>
               <w:t xml:space="preserve">Aptaujas formas attēlošana (skatīt </w:t>
             </w:r>
-            <w:fldSimple w:instr=" REF _Ref408533475 \h  \* MERGEFORMAT ">
-              <w:r>
-                <w:rPr>
-                  <w:noProof/>
-                </w:rPr>
-                <w:t>3.1.3.12.1</w:t>
-              </w:r>
-              <w:r>
-                <w:t xml:space="preserve"> att.</w:t>
-              </w:r>
-            </w:fldSimple>
+            <w:r>
+              <w:fldChar w:fldCharType="begin"/>
+            </w:r>
+            <w:r>
+              <w:instrText xml:space="preserve"> REF _Ref408533475 \h  \* MERGEFORMAT </w:instrText>
+            </w:r>
+            <w:r>
+              <w:fldChar w:fldCharType="separate"/>
+            </w:r>
+            <w:r>
+              <w:rPr>
+                <w:noProof/>
+              </w:rPr>
+              <w:t>3.1.3.12.1</w:t>
+            </w:r>
+            <w:r>
+              <w:t xml:space="preserve"> att.</w:t>
+            </w:r>
+            <w:r>
+              <w:fldChar w:fldCharType="end"/>
+            </w:r>
             <w:r>
               <w:t>)</w:t>
             </w:r>
@@ -33516,7 +33598,7 @@
       <w:r>
         <w:rPr>
           <w:noProof/>
-          <w:lang w:val="en-US"/>
+          <w:lang w:eastAsia="lv-LV"/>
         </w:rPr>
         <w:drawing>
           <wp:inline distT="0" distB="0" distL="0" distR="0">
@@ -33534,7 +33616,7 @@
                     <pic:cNvPicPr/>
                   </pic:nvPicPr>
                   <pic:blipFill>
-                    <a:blip r:embed="rId14"/>
+                    <a:blip r:embed="rId15"/>
                     <a:stretch>
                       <a:fillRect/>
                     </a:stretch>
@@ -33650,7 +33732,7 @@
           <w:bottom w:w="55" w:type="dxa"/>
           <w:right w:w="55" w:type="dxa"/>
         </w:tblCellMar>
-        <w:tblLook w:val="0000"/>
+        <w:tblLook w:val="0000" w:firstRow="0" w:lastRow="0" w:firstColumn="0" w:lastColumn="0" w:noHBand="0" w:noVBand="0"/>
       </w:tblPr>
       <w:tblGrid>
         <w:gridCol w:w="2400"/>
@@ -33891,7 +33973,7 @@
       <w:tblPr>
         <w:tblStyle w:val="TableGrid"/>
         <w:tblW w:w="0" w:type="auto"/>
-        <w:tblLook w:val="04A0"/>
+        <w:tblLook w:val="04A0" w:firstRow="1" w:lastRow="0" w:firstColumn="1" w:lastColumn="0" w:noHBand="0" w:noVBand="1"/>
       </w:tblPr>
       <w:tblGrid>
         <w:gridCol w:w="316"/>
@@ -34557,7 +34639,7 @@
           <w:bottom w:w="55" w:type="dxa"/>
           <w:right w:w="55" w:type="dxa"/>
         </w:tblCellMar>
-        <w:tblLook w:val="0000"/>
+        <w:tblLook w:val="0000" w:firstRow="0" w:lastRow="0" w:firstColumn="0" w:lastColumn="0" w:noHBand="0" w:noVBand="0"/>
       </w:tblPr>
       <w:tblGrid>
         <w:gridCol w:w="2400"/>
@@ -34789,7 +34871,7 @@
       <w:tblPr>
         <w:tblStyle w:val="TableGrid"/>
         <w:tblW w:w="0" w:type="auto"/>
-        <w:tblLook w:val="04A0"/>
+        <w:tblLook w:val="04A0" w:firstRow="1" w:lastRow="0" w:firstColumn="1" w:lastColumn="0" w:noHBand="0" w:noVBand="1"/>
       </w:tblPr>
       <w:tblGrid>
         <w:gridCol w:w="316"/>
@@ -35705,14 +35787,27 @@
       <w:r>
         <w:t>.</w:t>
       </w:r>
-      <w:fldSimple w:instr=" SEQ tabula \* ARABIC \s 3 ">
-        <w:r>
-          <w:rPr>
-            <w:noProof/>
-          </w:rPr>
-          <w:t>1</w:t>
-        </w:r>
-      </w:fldSimple>
+      <w:r>
+        <w:fldChar w:fldCharType="begin"/>
+      </w:r>
+      <w:r>
+        <w:instrText xml:space="preserve"> SEQ tabula \* ARABIC \s 3 </w:instrText>
+      </w:r>
+      <w:r>
+        <w:fldChar w:fldCharType="separate"/>
+      </w:r>
+      <w:r>
+        <w:rPr>
+          <w:noProof/>
+        </w:rPr>
+        <w:t>1</w:t>
+      </w:r>
+      <w:r>
+        <w:rPr>
+          <w:noProof/>
+        </w:rPr>
+        <w:fldChar w:fldCharType="end"/>
+      </w:r>
       <w:r>
         <w:rPr>
           <w:noProof/>
@@ -35740,7 +35835,7 @@
       <w:tblPr>
         <w:tblStyle w:val="TableGrid"/>
         <w:tblW w:w="0" w:type="auto"/>
-        <w:tblLook w:val="04A0"/>
+        <w:tblLook w:val="04A0" w:firstRow="1" w:lastRow="0" w:firstColumn="1" w:lastColumn="0" w:noHBand="0" w:noVBand="1"/>
       </w:tblPr>
       <w:tblGrid>
         <w:gridCol w:w="2235"/>
@@ -36164,14 +36259,27 @@
       <w:r>
         <w:t>.</w:t>
       </w:r>
-      <w:fldSimple w:instr=" SEQ tabula \* ARABIC \s 3 ">
-        <w:r>
-          <w:rPr>
-            <w:noProof/>
-          </w:rPr>
-          <w:t>2</w:t>
-        </w:r>
-      </w:fldSimple>
+      <w:r>
+        <w:fldChar w:fldCharType="begin"/>
+      </w:r>
+      <w:r>
+        <w:instrText xml:space="preserve"> SEQ tabula \* ARABIC \s 3 </w:instrText>
+      </w:r>
+      <w:r>
+        <w:fldChar w:fldCharType="separate"/>
+      </w:r>
+      <w:r>
+        <w:rPr>
+          <w:noProof/>
+        </w:rPr>
+        <w:t>2</w:t>
+      </w:r>
+      <w:r>
+        <w:rPr>
+          <w:noProof/>
+        </w:rPr>
+        <w:fldChar w:fldCharType="end"/>
+      </w:r>
       <w:r>
         <w:rPr>
           <w:noProof/>
@@ -36202,7 +36310,7 @@
       <w:tblPr>
         <w:tblStyle w:val="TableGrid"/>
         <w:tblW w:w="9322" w:type="dxa"/>
-        <w:tblLook w:val="04A0"/>
+        <w:tblLook w:val="04A0" w:firstRow="1" w:lastRow="0" w:firstColumn="1" w:lastColumn="0" w:noHBand="0" w:noVBand="1"/>
       </w:tblPr>
       <w:tblGrid>
         <w:gridCol w:w="2235"/>
@@ -36547,14 +36655,27 @@
       <w:r>
         <w:t>.</w:t>
       </w:r>
-      <w:fldSimple w:instr=" SEQ tabula \* ARABIC \s 3 ">
-        <w:r>
-          <w:rPr>
-            <w:noProof/>
-          </w:rPr>
-          <w:t>3</w:t>
-        </w:r>
-      </w:fldSimple>
+      <w:r>
+        <w:fldChar w:fldCharType="begin"/>
+      </w:r>
+      <w:r>
+        <w:instrText xml:space="preserve"> SEQ tabula \* ARABIC \s 3 </w:instrText>
+      </w:r>
+      <w:r>
+        <w:fldChar w:fldCharType="separate"/>
+      </w:r>
+      <w:r>
+        <w:rPr>
+          <w:noProof/>
+        </w:rPr>
+        <w:t>3</w:t>
+      </w:r>
+      <w:r>
+        <w:rPr>
+          <w:noProof/>
+        </w:rPr>
+        <w:fldChar w:fldCharType="end"/>
+      </w:r>
       <w:r>
         <w:rPr>
           <w:noProof/>
@@ -36585,7 +36706,7 @@
       <w:tblPr>
         <w:tblStyle w:val="TableGrid"/>
         <w:tblW w:w="0" w:type="auto"/>
-        <w:tblLook w:val="04A0"/>
+        <w:tblLook w:val="04A0" w:firstRow="1" w:lastRow="0" w:firstColumn="1" w:lastColumn="0" w:noHBand="0" w:noVBand="1"/>
       </w:tblPr>
       <w:tblGrid>
         <w:gridCol w:w="3095"/>
@@ -36927,14 +37048,27 @@
       <w:r>
         <w:t>.</w:t>
       </w:r>
-      <w:fldSimple w:instr=" SEQ tabula \* ARABIC \s 3 ">
-        <w:r>
-          <w:rPr>
-            <w:noProof/>
-          </w:rPr>
-          <w:t>4</w:t>
-        </w:r>
-      </w:fldSimple>
+      <w:r>
+        <w:fldChar w:fldCharType="begin"/>
+      </w:r>
+      <w:r>
+        <w:instrText xml:space="preserve"> SEQ tabula \* ARABIC \s 3 </w:instrText>
+      </w:r>
+      <w:r>
+        <w:fldChar w:fldCharType="separate"/>
+      </w:r>
+      <w:r>
+        <w:rPr>
+          <w:noProof/>
+        </w:rPr>
+        <w:t>4</w:t>
+      </w:r>
+      <w:r>
+        <w:rPr>
+          <w:noProof/>
+        </w:rPr>
+        <w:fldChar w:fldCharType="end"/>
+      </w:r>
       <w:r>
         <w:t>. tabula</w:t>
       </w:r>
@@ -36950,7 +37084,7 @@
       <w:tblPr>
         <w:tblStyle w:val="TableGrid"/>
         <w:tblW w:w="0" w:type="auto"/>
-        <w:tblLook w:val="04A0"/>
+        <w:tblLook w:val="04A0" w:firstRow="1" w:lastRow="0" w:firstColumn="1" w:lastColumn="0" w:noHBand="0" w:noVBand="1"/>
       </w:tblPr>
       <w:tblGrid>
         <w:gridCol w:w="3095"/>
@@ -37134,14 +37268,27 @@
       <w:r>
         <w:t>.</w:t>
       </w:r>
-      <w:fldSimple w:instr=" SEQ tabula \* ARABIC \s 3 ">
-        <w:r>
-          <w:rPr>
-            <w:noProof/>
-          </w:rPr>
-          <w:t>5</w:t>
-        </w:r>
-      </w:fldSimple>
+      <w:r>
+        <w:fldChar w:fldCharType="begin"/>
+      </w:r>
+      <w:r>
+        <w:instrText xml:space="preserve"> SEQ tabula \* ARABIC \s 3 </w:instrText>
+      </w:r>
+      <w:r>
+        <w:fldChar w:fldCharType="separate"/>
+      </w:r>
+      <w:r>
+        <w:rPr>
+          <w:noProof/>
+        </w:rPr>
+        <w:t>5</w:t>
+      </w:r>
+      <w:r>
+        <w:rPr>
+          <w:noProof/>
+        </w:rPr>
+        <w:fldChar w:fldCharType="end"/>
+      </w:r>
       <w:r>
         <w:t>. tabula</w:t>
       </w:r>
@@ -37163,7 +37310,7 @@
       <w:tblPr>
         <w:tblStyle w:val="TableGrid"/>
         <w:tblW w:w="0" w:type="auto"/>
-        <w:tblLook w:val="04A0"/>
+        <w:tblLook w:val="04A0" w:firstRow="1" w:lastRow="0" w:firstColumn="1" w:lastColumn="0" w:noHBand="0" w:noVBand="1"/>
       </w:tblPr>
       <w:tblGrid>
         <w:gridCol w:w="3095"/>
@@ -37514,14 +37661,27 @@
       <w:r>
         <w:t>.</w:t>
       </w:r>
-      <w:fldSimple w:instr=" SEQ tabula \* ARABIC \s 3 ">
-        <w:r>
-          <w:rPr>
-            <w:noProof/>
-          </w:rPr>
-          <w:t>6</w:t>
-        </w:r>
-      </w:fldSimple>
+      <w:r>
+        <w:fldChar w:fldCharType="begin"/>
+      </w:r>
+      <w:r>
+        <w:instrText xml:space="preserve"> SEQ tabula \* ARABIC \s 3 </w:instrText>
+      </w:r>
+      <w:r>
+        <w:fldChar w:fldCharType="separate"/>
+      </w:r>
+      <w:r>
+        <w:rPr>
+          <w:noProof/>
+        </w:rPr>
+        <w:t>6</w:t>
+      </w:r>
+      <w:r>
+        <w:rPr>
+          <w:noProof/>
+        </w:rPr>
+        <w:fldChar w:fldCharType="end"/>
+      </w:r>
       <w:r>
         <w:t>. tabula</w:t>
       </w:r>
@@ -37543,7 +37703,7 @@
       <w:tblPr>
         <w:tblStyle w:val="TableGrid"/>
         <w:tblW w:w="0" w:type="auto"/>
-        <w:tblLook w:val="04A0"/>
+        <w:tblLook w:val="04A0" w:firstRow="1" w:lastRow="0" w:firstColumn="1" w:lastColumn="0" w:noHBand="0" w:noVBand="1"/>
       </w:tblPr>
       <w:tblGrid>
         <w:gridCol w:w="3095"/>
@@ -37842,14 +38002,27 @@
       <w:r>
         <w:t>.</w:t>
       </w:r>
-      <w:fldSimple w:instr=" SEQ tabula \* ARABIC \s 3 ">
-        <w:r>
-          <w:rPr>
-            <w:noProof/>
-          </w:rPr>
-          <w:t>7</w:t>
-        </w:r>
-      </w:fldSimple>
+      <w:r>
+        <w:fldChar w:fldCharType="begin"/>
+      </w:r>
+      <w:r>
+        <w:instrText xml:space="preserve"> SEQ tabula \* ARABIC \s 3 </w:instrText>
+      </w:r>
+      <w:r>
+        <w:fldChar w:fldCharType="separate"/>
+      </w:r>
+      <w:r>
+        <w:rPr>
+          <w:noProof/>
+        </w:rPr>
+        <w:t>7</w:t>
+      </w:r>
+      <w:r>
+        <w:rPr>
+          <w:noProof/>
+        </w:rPr>
+        <w:fldChar w:fldCharType="end"/>
+      </w:r>
       <w:r>
         <w:t>. tabula</w:t>
       </w:r>
@@ -37871,7 +38044,7 @@
       <w:tblPr>
         <w:tblStyle w:val="TableGrid"/>
         <w:tblW w:w="0" w:type="auto"/>
-        <w:tblLook w:val="04A0"/>
+        <w:tblLook w:val="04A0" w:firstRow="1" w:lastRow="0" w:firstColumn="1" w:lastColumn="0" w:noHBand="0" w:noVBand="1"/>
       </w:tblPr>
       <w:tblGrid>
         <w:gridCol w:w="3095"/>
@@ -38103,14 +38276,27 @@
       <w:r>
         <w:t>.</w:t>
       </w:r>
-      <w:fldSimple w:instr=" SEQ tabula \* ARABIC \s 3 ">
-        <w:r>
-          <w:rPr>
-            <w:noProof/>
-          </w:rPr>
-          <w:t>8</w:t>
-        </w:r>
-      </w:fldSimple>
+      <w:r>
+        <w:fldChar w:fldCharType="begin"/>
+      </w:r>
+      <w:r>
+        <w:instrText xml:space="preserve"> SEQ tabula \* ARABIC \s 3 </w:instrText>
+      </w:r>
+      <w:r>
+        <w:fldChar w:fldCharType="separate"/>
+      </w:r>
+      <w:r>
+        <w:rPr>
+          <w:noProof/>
+        </w:rPr>
+        <w:t>8</w:t>
+      </w:r>
+      <w:r>
+        <w:rPr>
+          <w:noProof/>
+        </w:rPr>
+        <w:fldChar w:fldCharType="end"/>
+      </w:r>
       <w:r>
         <w:t>. tabula</w:t>
       </w:r>
@@ -38132,7 +38318,7 @@
       <w:tblPr>
         <w:tblStyle w:val="TableGrid"/>
         <w:tblW w:w="0" w:type="auto"/>
-        <w:tblLook w:val="04A0"/>
+        <w:tblLook w:val="04A0" w:firstRow="1" w:lastRow="0" w:firstColumn="1" w:lastColumn="0" w:noHBand="0" w:noVBand="1"/>
       </w:tblPr>
       <w:tblGrid>
         <w:gridCol w:w="3095"/>
@@ -38430,14 +38616,27 @@
       <w:r>
         <w:t>.</w:t>
       </w:r>
-      <w:fldSimple w:instr=" SEQ tabula \* ARABIC \s 3 ">
-        <w:r>
-          <w:rPr>
-            <w:noProof/>
-          </w:rPr>
-          <w:t>9</w:t>
-        </w:r>
-      </w:fldSimple>
+      <w:r>
+        <w:fldChar w:fldCharType="begin"/>
+      </w:r>
+      <w:r>
+        <w:instrText xml:space="preserve"> SEQ tabula \* ARABIC \s 3 </w:instrText>
+      </w:r>
+      <w:r>
+        <w:fldChar w:fldCharType="separate"/>
+      </w:r>
+      <w:r>
+        <w:rPr>
+          <w:noProof/>
+        </w:rPr>
+        <w:t>9</w:t>
+      </w:r>
+      <w:r>
+        <w:rPr>
+          <w:noProof/>
+        </w:rPr>
+        <w:fldChar w:fldCharType="end"/>
+      </w:r>
       <w:r>
         <w:t>. tabula</w:t>
       </w:r>
@@ -38459,7 +38658,7 @@
       <w:tblPr>
         <w:tblStyle w:val="TableGrid"/>
         <w:tblW w:w="0" w:type="auto"/>
-        <w:tblLook w:val="04A0"/>
+        <w:tblLook w:val="04A0" w:firstRow="1" w:lastRow="0" w:firstColumn="1" w:lastColumn="0" w:noHBand="0" w:noVBand="1"/>
       </w:tblPr>
       <w:tblGrid>
         <w:gridCol w:w="3095"/>
@@ -42079,7 +42278,7 @@
         <w:tblStyle w:val="TableGrid"/>
         <w:tblW w:w="0" w:type="auto"/>
         <w:tblInd w:w="284" w:type="dxa"/>
-        <w:tblLook w:val="04A0"/>
+        <w:tblLook w:val="04A0" w:firstRow="1" w:lastRow="0" w:firstColumn="1" w:lastColumn="0" w:noHBand="0" w:noVBand="1"/>
       </w:tblPr>
       <w:tblGrid>
         <w:gridCol w:w="2943"/>
@@ -43482,12 +43681,12 @@
       </w:pPr>
     </w:p>
     <w:sectPr>
-      <w:headerReference w:type="even" r:id="rId15"/>
-      <w:headerReference w:type="default" r:id="rId16"/>
-      <w:footerReference w:type="even" r:id="rId17"/>
-      <w:footerReference w:type="default" r:id="rId18"/>
-      <w:headerReference w:type="first" r:id="rId19"/>
-      <w:footerReference w:type="first" r:id="rId20"/>
+      <w:headerReference w:type="even" r:id="rId16"/>
+      <w:headerReference w:type="default" r:id="rId17"/>
+      <w:footerReference w:type="even" r:id="rId18"/>
+      <w:footerReference w:type="default" r:id="rId19"/>
+      <w:headerReference w:type="first" r:id="rId20"/>
+      <w:footerReference w:type="first" r:id="rId21"/>
       <w:pgSz w:w="11906" w:h="16838" w:code="9"/>
       <w:pgMar w:top="1701" w:right="1134" w:bottom="1134" w:left="1701" w:header="0" w:footer="851" w:gutter="0"/>
       <w:cols w:space="720"/>
@@ -43498,15 +43697,15 @@
 </file>
 
 <file path=word/endnotes.xml><?xml version="1.0" encoding="utf-8"?>
-<w:endnotes xmlns:ve="http://schemas.openxmlformats.org/markup-compatibility/2006" xmlns:o="urn:schemas-microsoft-com:office:office" xmlns:r="http://schemas.openxmlformats.org/officeDocument/2006/relationships" xmlns:m="http://schemas.openxmlformats.org/officeDocument/2006/math" xmlns:v="urn:schemas-microsoft-com:vml" xmlns:wp="http://schemas.openxmlformats.org/drawingml/2006/wordprocessingDrawing" xmlns:w10="urn:schemas-microsoft-com:office:word" xmlns:w="http://schemas.openxmlformats.org/wordprocessingml/2006/main" xmlns:wne="http://schemas.microsoft.com/office/word/2006/wordml">
-  <w:endnote w:type="separator" w:id="0">
+<w:endnotes xmlns:wpc="http://schemas.microsoft.com/office/word/2010/wordprocessingCanvas" xmlns:mc="http://schemas.openxmlformats.org/markup-compatibility/2006" xmlns:o="urn:schemas-microsoft-com:office:office" xmlns:r="http://schemas.openxmlformats.org/officeDocument/2006/relationships" xmlns:m="http://schemas.openxmlformats.org/officeDocument/2006/math" xmlns:v="urn:schemas-microsoft-com:vml" xmlns:wp14="http://schemas.microsoft.com/office/word/2010/wordprocessingDrawing" xmlns:wp="http://schemas.openxmlformats.org/drawingml/2006/wordprocessingDrawing" xmlns:w10="urn:schemas-microsoft-com:office:word" xmlns:w="http://schemas.openxmlformats.org/wordprocessingml/2006/main" xmlns:w14="http://schemas.microsoft.com/office/word/2010/wordml" xmlns:wpg="http://schemas.microsoft.com/office/word/2010/wordprocessingGroup" xmlns:wpi="http://schemas.microsoft.com/office/word/2010/wordprocessingInk" xmlns:wne="http://schemas.microsoft.com/office/word/2006/wordml" xmlns:wps="http://schemas.microsoft.com/office/word/2010/wordprocessingShape" mc:Ignorable="w14 wp14">
+  <w:endnote w:type="separator" w:id="-1">
     <w:p>
       <w:r>
         <w:separator/>
       </w:r>
     </w:p>
   </w:endnote>
-  <w:endnote w:type="continuationSeparator" w:id="1">
+  <w:endnote w:type="continuationSeparator" w:id="0">
     <w:p>
       <w:r>
         <w:continuationSeparator/>
@@ -43517,7 +43716,7 @@
 </file>
 
 <file path=word/footer1.xml><?xml version="1.0" encoding="utf-8"?>
-<w:ftr xmlns:ve="http://schemas.openxmlformats.org/markup-compatibility/2006" xmlns:o="urn:schemas-microsoft-com:office:office" xmlns:r="http://schemas.openxmlformats.org/officeDocument/2006/relationships" xmlns:m="http://schemas.openxmlformats.org/officeDocument/2006/math" xmlns:v="urn:schemas-microsoft-com:vml" xmlns:wp="http://schemas.openxmlformats.org/drawingml/2006/wordprocessingDrawing" xmlns:w10="urn:schemas-microsoft-com:office:word" xmlns:w="http://schemas.openxmlformats.org/wordprocessingml/2006/main" xmlns:wne="http://schemas.microsoft.com/office/word/2006/wordml">
+<w:ftr xmlns:wpc="http://schemas.microsoft.com/office/word/2010/wordprocessingCanvas" xmlns:mc="http://schemas.openxmlformats.org/markup-compatibility/2006" xmlns:o="urn:schemas-microsoft-com:office:office" xmlns:r="http://schemas.openxmlformats.org/officeDocument/2006/relationships" xmlns:m="http://schemas.openxmlformats.org/officeDocument/2006/math" xmlns:v="urn:schemas-microsoft-com:vml" xmlns:wp14="http://schemas.microsoft.com/office/word/2010/wordprocessingDrawing" xmlns:wp="http://schemas.openxmlformats.org/drawingml/2006/wordprocessingDrawing" xmlns:w10="urn:schemas-microsoft-com:office:word" xmlns:w="http://schemas.openxmlformats.org/wordprocessingml/2006/main" xmlns:w14="http://schemas.microsoft.com/office/word/2010/wordml" xmlns:wpg="http://schemas.microsoft.com/office/word/2010/wordprocessingGroup" xmlns:wpi="http://schemas.microsoft.com/office/word/2010/wordprocessingInk" xmlns:wne="http://schemas.microsoft.com/office/word/2006/wordml" xmlns:wps="http://schemas.microsoft.com/office/word/2010/wordprocessingShape" mc:Ignorable="w14 wp14">
   <w:p>
     <w:pPr>
       <w:framePr w:wrap="around" w:vAnchor="text" w:hAnchor="margin" w:xAlign="center" w:y="1"/>
@@ -43549,7 +43748,7 @@
 </file>
 
 <file path=word/footer2.xml><?xml version="1.0" encoding="utf-8"?>
-<w:ftr xmlns:ve="http://schemas.openxmlformats.org/markup-compatibility/2006" xmlns:o="urn:schemas-microsoft-com:office:office" xmlns:r="http://schemas.openxmlformats.org/officeDocument/2006/relationships" xmlns:m="http://schemas.openxmlformats.org/officeDocument/2006/math" xmlns:v="urn:schemas-microsoft-com:vml" xmlns:wp="http://schemas.openxmlformats.org/drawingml/2006/wordprocessingDrawing" xmlns:w10="urn:schemas-microsoft-com:office:word" xmlns:w="http://schemas.openxmlformats.org/wordprocessingml/2006/main" xmlns:wne="http://schemas.microsoft.com/office/word/2006/wordml">
+<w:ftr xmlns:wpc="http://schemas.microsoft.com/office/word/2010/wordprocessingCanvas" xmlns:mc="http://schemas.openxmlformats.org/markup-compatibility/2006" xmlns:o="urn:schemas-microsoft-com:office:office" xmlns:r="http://schemas.openxmlformats.org/officeDocument/2006/relationships" xmlns:m="http://schemas.openxmlformats.org/officeDocument/2006/math" xmlns:v="urn:schemas-microsoft-com:vml" xmlns:wp14="http://schemas.microsoft.com/office/word/2010/wordprocessingDrawing" xmlns:wp="http://schemas.openxmlformats.org/drawingml/2006/wordprocessingDrawing" xmlns:w10="urn:schemas-microsoft-com:office:word" xmlns:w="http://schemas.openxmlformats.org/wordprocessingml/2006/main" xmlns:w14="http://schemas.microsoft.com/office/word/2010/wordml" xmlns:wpg="http://schemas.microsoft.com/office/word/2010/wordprocessingGroup" xmlns:wpi="http://schemas.microsoft.com/office/word/2010/wordprocessingInk" xmlns:wne="http://schemas.microsoft.com/office/word/2006/wordml" xmlns:wps="http://schemas.microsoft.com/office/word/2010/wordprocessingShape" mc:Ignorable="w14 wp14">
   <w:p>
     <w:pPr>
       <w:framePr w:wrap="around" w:vAnchor="text" w:hAnchor="margin" w:xAlign="center" w:y="1"/>
@@ -43580,7 +43779,7 @@
         <w:rStyle w:val="PageNumber"/>
         <w:noProof/>
       </w:rPr>
-      <w:t>5</w:t>
+      <w:t>2</w:t>
     </w:r>
     <w:r>
       <w:rPr>
@@ -43594,7 +43793,7 @@
 </file>
 
 <file path=word/footer3.xml><?xml version="1.0" encoding="utf-8"?>
-<w:ftr xmlns:ve="http://schemas.openxmlformats.org/markup-compatibility/2006" xmlns:o="urn:schemas-microsoft-com:office:office" xmlns:r="http://schemas.openxmlformats.org/officeDocument/2006/relationships" xmlns:m="http://schemas.openxmlformats.org/officeDocument/2006/math" xmlns:v="urn:schemas-microsoft-com:vml" xmlns:wp="http://schemas.openxmlformats.org/drawingml/2006/wordprocessingDrawing" xmlns:w10="urn:schemas-microsoft-com:office:word" xmlns:w="http://schemas.openxmlformats.org/wordprocessingml/2006/main" xmlns:wne="http://schemas.microsoft.com/office/word/2006/wordml">
+<w:ftr xmlns:wpc="http://schemas.microsoft.com/office/word/2010/wordprocessingCanvas" xmlns:mc="http://schemas.openxmlformats.org/markup-compatibility/2006" xmlns:o="urn:schemas-microsoft-com:office:office" xmlns:r="http://schemas.openxmlformats.org/officeDocument/2006/relationships" xmlns:m="http://schemas.openxmlformats.org/officeDocument/2006/math" xmlns:v="urn:schemas-microsoft-com:vml" xmlns:wp14="http://schemas.microsoft.com/office/word/2010/wordprocessingDrawing" xmlns:wp="http://schemas.openxmlformats.org/drawingml/2006/wordprocessingDrawing" xmlns:w10="urn:schemas-microsoft-com:office:word" xmlns:w="http://schemas.openxmlformats.org/wordprocessingml/2006/main" xmlns:w14="http://schemas.microsoft.com/office/word/2010/wordml" xmlns:wpg="http://schemas.microsoft.com/office/word/2010/wordprocessingGroup" xmlns:wpi="http://schemas.microsoft.com/office/word/2010/wordprocessingInk" xmlns:wne="http://schemas.microsoft.com/office/word/2006/wordml" xmlns:wps="http://schemas.microsoft.com/office/word/2010/wordprocessingShape" mc:Ignorable="w14 wp14">
   <w:p>
     <w:pPr>
       <w:pStyle w:val="Footer"/>
@@ -43604,15 +43803,15 @@
 </file>
 
 <file path=word/footnotes.xml><?xml version="1.0" encoding="utf-8"?>
-<w:footnotes xmlns:ve="http://schemas.openxmlformats.org/markup-compatibility/2006" xmlns:o="urn:schemas-microsoft-com:office:office" xmlns:r="http://schemas.openxmlformats.org/officeDocument/2006/relationships" xmlns:m="http://schemas.openxmlformats.org/officeDocument/2006/math" xmlns:v="urn:schemas-microsoft-com:vml" xmlns:wp="http://schemas.openxmlformats.org/drawingml/2006/wordprocessingDrawing" xmlns:w10="urn:schemas-microsoft-com:office:word" xmlns:w="http://schemas.openxmlformats.org/wordprocessingml/2006/main" xmlns:wne="http://schemas.microsoft.com/office/word/2006/wordml">
-  <w:footnote w:type="separator" w:id="0">
+<w:footnotes xmlns:wpc="http://schemas.microsoft.com/office/word/2010/wordprocessingCanvas" xmlns:mc="http://schemas.openxmlformats.org/markup-compatibility/2006" xmlns:o="urn:schemas-microsoft-com:office:office" xmlns:r="http://schemas.openxmlformats.org/officeDocument/2006/relationships" xmlns:m="http://schemas.openxmlformats.org/officeDocument/2006/math" xmlns:v="urn:schemas-microsoft-com:vml" xmlns:wp14="http://schemas.microsoft.com/office/word/2010/wordprocessingDrawing" xmlns:wp="http://schemas.openxmlformats.org/drawingml/2006/wordprocessingDrawing" xmlns:w10="urn:schemas-microsoft-com:office:word" xmlns:w="http://schemas.openxmlformats.org/wordprocessingml/2006/main" xmlns:w14="http://schemas.microsoft.com/office/word/2010/wordml" xmlns:wpg="http://schemas.microsoft.com/office/word/2010/wordprocessingGroup" xmlns:wpi="http://schemas.microsoft.com/office/word/2010/wordprocessingInk" xmlns:wne="http://schemas.microsoft.com/office/word/2006/wordml" xmlns:wps="http://schemas.microsoft.com/office/word/2010/wordprocessingShape" mc:Ignorable="w14 wp14">
+  <w:footnote w:type="separator" w:id="-1">
     <w:p>
       <w:r>
         <w:separator/>
       </w:r>
     </w:p>
   </w:footnote>
-  <w:footnote w:type="continuationSeparator" w:id="1">
+  <w:footnote w:type="continuationSeparator" w:id="0">
     <w:p>
       <w:r>
         <w:continuationSeparator/>
@@ -43623,7 +43822,7 @@
 </file>
 
 <file path=word/header1.xml><?xml version="1.0" encoding="utf-8"?>
-<w:hdr xmlns:ve="http://schemas.openxmlformats.org/markup-compatibility/2006" xmlns:o="urn:schemas-microsoft-com:office:office" xmlns:r="http://schemas.openxmlformats.org/officeDocument/2006/relationships" xmlns:m="http://schemas.openxmlformats.org/officeDocument/2006/math" xmlns:v="urn:schemas-microsoft-com:vml" xmlns:wp="http://schemas.openxmlformats.org/drawingml/2006/wordprocessingDrawing" xmlns:w10="urn:schemas-microsoft-com:office:word" xmlns:w="http://schemas.openxmlformats.org/wordprocessingml/2006/main" xmlns:wne="http://schemas.microsoft.com/office/word/2006/wordml">
+<w:hdr xmlns:wpc="http://schemas.microsoft.com/office/word/2010/wordprocessingCanvas" xmlns:mc="http://schemas.openxmlformats.org/markup-compatibility/2006" xmlns:o="urn:schemas-microsoft-com:office:office" xmlns:r="http://schemas.openxmlformats.org/officeDocument/2006/relationships" xmlns:m="http://schemas.openxmlformats.org/officeDocument/2006/math" xmlns:v="urn:schemas-microsoft-com:vml" xmlns:wp14="http://schemas.microsoft.com/office/word/2010/wordprocessingDrawing" xmlns:wp="http://schemas.openxmlformats.org/drawingml/2006/wordprocessingDrawing" xmlns:w10="urn:schemas-microsoft-com:office:word" xmlns:w="http://schemas.openxmlformats.org/wordprocessingml/2006/main" xmlns:w14="http://schemas.microsoft.com/office/word/2010/wordml" xmlns:wpg="http://schemas.microsoft.com/office/word/2010/wordprocessingGroup" xmlns:wpi="http://schemas.microsoft.com/office/word/2010/wordprocessingInk" xmlns:wne="http://schemas.microsoft.com/office/word/2006/wordml" xmlns:wps="http://schemas.microsoft.com/office/word/2010/wordprocessingShape" mc:Ignorable="w14 wp14">
   <w:p>
     <w:pPr>
       <w:pStyle w:val="Header"/>
@@ -43633,7 +43832,7 @@
 </file>
 
 <file path=word/header2.xml><?xml version="1.0" encoding="utf-8"?>
-<w:hdr xmlns:ve="http://schemas.openxmlformats.org/markup-compatibility/2006" xmlns:o="urn:schemas-microsoft-com:office:office" xmlns:r="http://schemas.openxmlformats.org/officeDocument/2006/relationships" xmlns:m="http://schemas.openxmlformats.org/officeDocument/2006/math" xmlns:v="urn:schemas-microsoft-com:vml" xmlns:wp="http://schemas.openxmlformats.org/drawingml/2006/wordprocessingDrawing" xmlns:w10="urn:schemas-microsoft-com:office:word" xmlns:w="http://schemas.openxmlformats.org/wordprocessingml/2006/main" xmlns:wne="http://schemas.microsoft.com/office/word/2006/wordml">
+<w:hdr xmlns:wpc="http://schemas.microsoft.com/office/word/2010/wordprocessingCanvas" xmlns:mc="http://schemas.openxmlformats.org/markup-compatibility/2006" xmlns:o="urn:schemas-microsoft-com:office:office" xmlns:r="http://schemas.openxmlformats.org/officeDocument/2006/relationships" xmlns:m="http://schemas.openxmlformats.org/officeDocument/2006/math" xmlns:v="urn:schemas-microsoft-com:vml" xmlns:wp14="http://schemas.microsoft.com/office/word/2010/wordprocessingDrawing" xmlns:wp="http://schemas.openxmlformats.org/drawingml/2006/wordprocessingDrawing" xmlns:w10="urn:schemas-microsoft-com:office:word" xmlns:w="http://schemas.openxmlformats.org/wordprocessingml/2006/main" xmlns:w14="http://schemas.microsoft.com/office/word/2010/wordml" xmlns:wpg="http://schemas.microsoft.com/office/word/2010/wordprocessingGroup" xmlns:wpi="http://schemas.microsoft.com/office/word/2010/wordprocessingInk" xmlns:wne="http://schemas.microsoft.com/office/word/2006/wordml" xmlns:wps="http://schemas.microsoft.com/office/word/2010/wordprocessingShape" mc:Ignorable="w14 wp14">
   <w:p>
     <w:pPr>
       <w:pStyle w:val="Header"/>
@@ -43643,7 +43842,7 @@
 </file>
 
 <file path=word/header3.xml><?xml version="1.0" encoding="utf-8"?>
-<w:hdr xmlns:ve="http://schemas.openxmlformats.org/markup-compatibility/2006" xmlns:o="urn:schemas-microsoft-com:office:office" xmlns:r="http://schemas.openxmlformats.org/officeDocument/2006/relationships" xmlns:m="http://schemas.openxmlformats.org/officeDocument/2006/math" xmlns:v="urn:schemas-microsoft-com:vml" xmlns:wp="http://schemas.openxmlformats.org/drawingml/2006/wordprocessingDrawing" xmlns:w10="urn:schemas-microsoft-com:office:word" xmlns:w="http://schemas.openxmlformats.org/wordprocessingml/2006/main" xmlns:wne="http://schemas.microsoft.com/office/word/2006/wordml">
+<w:hdr xmlns:wpc="http://schemas.microsoft.com/office/word/2010/wordprocessingCanvas" xmlns:mc="http://schemas.openxmlformats.org/markup-compatibility/2006" xmlns:o="urn:schemas-microsoft-com:office:office" xmlns:r="http://schemas.openxmlformats.org/officeDocument/2006/relationships" xmlns:m="http://schemas.openxmlformats.org/officeDocument/2006/math" xmlns:v="urn:schemas-microsoft-com:vml" xmlns:wp14="http://schemas.microsoft.com/office/word/2010/wordprocessingDrawing" xmlns:wp="http://schemas.openxmlformats.org/drawingml/2006/wordprocessingDrawing" xmlns:w10="urn:schemas-microsoft-com:office:word" xmlns:w="http://schemas.openxmlformats.org/wordprocessingml/2006/main" xmlns:w14="http://schemas.microsoft.com/office/word/2010/wordml" xmlns:wpg="http://schemas.microsoft.com/office/word/2010/wordprocessingGroup" xmlns:wpi="http://schemas.microsoft.com/office/word/2010/wordprocessingInk" xmlns:wne="http://schemas.microsoft.com/office/word/2006/wordml" xmlns:wps="http://schemas.microsoft.com/office/word/2010/wordprocessingShape" mc:Ignorable="w14 wp14">
   <w:p>
     <w:pPr>
       <w:pStyle w:val="Header"/>
@@ -43653,7 +43852,7 @@
 </file>
 
 <file path=word/numbering.xml><?xml version="1.0" encoding="utf-8"?>
-<w:numbering xmlns:ve="http://schemas.openxmlformats.org/markup-compatibility/2006" xmlns:o="urn:schemas-microsoft-com:office:office" xmlns:r="http://schemas.openxmlformats.org/officeDocument/2006/relationships" xmlns:m="http://schemas.openxmlformats.org/officeDocument/2006/math" xmlns:v="urn:schemas-microsoft-com:vml" xmlns:wp="http://schemas.openxmlformats.org/drawingml/2006/wordprocessingDrawing" xmlns:w10="urn:schemas-microsoft-com:office:word" xmlns:w="http://schemas.openxmlformats.org/wordprocessingml/2006/main" xmlns:wne="http://schemas.microsoft.com/office/word/2006/wordml">
+<w:numbering xmlns:wpc="http://schemas.microsoft.com/office/word/2010/wordprocessingCanvas" xmlns:mc="http://schemas.openxmlformats.org/markup-compatibility/2006" xmlns:o="urn:schemas-microsoft-com:office:office" xmlns:r="http://schemas.openxmlformats.org/officeDocument/2006/relationships" xmlns:m="http://schemas.openxmlformats.org/officeDocument/2006/math" xmlns:v="urn:schemas-microsoft-com:vml" xmlns:wp14="http://schemas.microsoft.com/office/word/2010/wordprocessingDrawing" xmlns:wp="http://schemas.openxmlformats.org/drawingml/2006/wordprocessingDrawing" xmlns:w10="urn:schemas-microsoft-com:office:word" xmlns:w="http://schemas.openxmlformats.org/wordprocessingml/2006/main" xmlns:w14="http://schemas.microsoft.com/office/word/2010/wordml" xmlns:wpg="http://schemas.microsoft.com/office/word/2010/wordprocessingGroup" xmlns:wpi="http://schemas.microsoft.com/office/word/2010/wordprocessingInk" xmlns:wne="http://schemas.microsoft.com/office/word/2006/wordml" xmlns:wps="http://schemas.microsoft.com/office/word/2010/wordprocessingShape" mc:Ignorable="w14 wp14">
   <w:abstractNum w:abstractNumId="0">
     <w:nsid w:val="0000000B"/>
     <w:multiLevelType w:val="multilevel"/>
@@ -52271,7 +52470,7 @@
 </file>
 
 <file path=word/styles.xml><?xml version="1.0" encoding="utf-8"?>
-<w:styles xmlns:r="http://schemas.openxmlformats.org/officeDocument/2006/relationships" xmlns:w="http://schemas.openxmlformats.org/wordprocessingml/2006/main">
+<w:styles xmlns:mc="http://schemas.openxmlformats.org/markup-compatibility/2006" xmlns:r="http://schemas.openxmlformats.org/officeDocument/2006/relationships" xmlns:w="http://schemas.openxmlformats.org/wordprocessingml/2006/main" xmlns:w14="http://schemas.microsoft.com/office/word/2010/wordml" mc:Ignorable="w14">
   <w:docDefaults>
     <w:rPrDefault>
       <w:rPr>
@@ -52583,7 +52782,6 @@
     <w:uiPriority w:val="99"/>
     <w:semiHidden/>
     <w:unhideWhenUsed/>
-    <w:qFormat/>
     <w:tblPr>
       <w:tblInd w:w="0" w:type="dxa"/>
       <w:tblCellMar>
@@ -53539,7 +53737,7 @@
 </file>
 
 <file path=customXml/itemProps1.xml><?xml version="1.0" encoding="utf-8"?>
-<ds:datastoreItem xmlns:ds="http://schemas.openxmlformats.org/officeDocument/2006/customXml" ds:itemID="{45DC8019-D95F-485E-99C8-4E8EB4BF1DE3}">
+<ds:datastoreItem xmlns:ds="http://schemas.openxmlformats.org/officeDocument/2006/customXml" ds:itemID="{555A63D3-56C5-4F30-81E2-544B255E4B60}">
   <ds:schemaRefs>
     <ds:schemaRef ds:uri="http://schemas.openxmlformats.org/officeDocument/2006/bibliography"/>
   </ds:schemaRefs>

</xml_diff>